<commit_message>
Added extra notes + Sem 2 syllabus and timetables
</commit_message>
<xml_diff>
--- a/Basket Courses/Moving Image Design/Moving Image Design Midsems.docx
+++ b/Basket Courses/Moving Image Design/Moving Image Design Midsems.docx
@@ -84,6 +84,33 @@
           <w:lang w:val="en-US"/>
         </w:rPr>
         <w:t>ctober, 2025</w:t>
+      </w:r>
+      <w:r>
+        <w:rPr>
+          <w:sz w:val="28"/>
+          <w:szCs w:val="28"/>
+          <w:lang w:val="en-US"/>
+        </w:rPr>
+        <w:br/>
+        <w:t xml:space="preserve">Student </w:t>
+      </w:r>
+      <w:proofErr w:type="gramStart"/>
+      <w:r>
+        <w:rPr>
+          <w:sz w:val="28"/>
+          <w:szCs w:val="28"/>
+          <w:lang w:val="en-US"/>
+        </w:rPr>
+        <w:t>Name :</w:t>
+      </w:r>
+      <w:proofErr w:type="gramEnd"/>
+      <w:r>
+        <w:rPr>
+          <w:sz w:val="28"/>
+          <w:szCs w:val="28"/>
+          <w:lang w:val="en-US"/>
+        </w:rPr>
+        <w:t xml:space="preserve"> Arav Arun (BTech. COMPS)</w:t>
       </w:r>
     </w:p>
     <w:p>

</xml_diff>